<commit_message>
Cleaned repo and added .gitignore
</commit_message>
<xml_diff>
--- a/data/pdfs/Incident_report_modified_without regulatory clause_200 cases.docx
+++ b/data/pdfs/Incident_report_modified_without regulatory clause_200 cases.docx
@@ -9,7 +9,10 @@
     </w:p>
     <w:p>
       <w:r>
-        <w:t>Incident Report 1: Overpressure Event at Compressor Station</w:t>
+        <w:rPr>
+          <w:sz w:val="22"/>
+        </w:rPr>
+        <w:t>Incident Report 1: Overpressure Event at Compressor Station [Severity: 🟡 Minor]</w:t>
       </w:r>
     </w:p>
     <w:p>
@@ -73,7 +76,10 @@
     <w:p/>
     <w:p>
       <w:r>
-        <w:t>Incident Report 2: Crude Oil Spill Due to Pipeline Rupture</w:t>
+        <w:rPr>
+          <w:sz w:val="22"/>
+        </w:rPr>
+        <w:t>Incident Report 2: Crude Oil Spill Due to Pipeline Rupture [Severity: 🟡 Minor]</w:t>
       </w:r>
     </w:p>
     <w:p>
@@ -137,7 +143,10 @@
     <w:p/>
     <w:p>
       <w:r>
-        <w:t>Incident Report 3: Gas Leak at Compressor Station Due to Flange Failure</w:t>
+        <w:rPr>
+          <w:sz w:val="22"/>
+        </w:rPr>
+        <w:t>Incident Report 3: Gas Leak at Compressor Station Due to Flange Failure [Severity: 🔴 Critical]</w:t>
       </w:r>
     </w:p>
     <w:p>
@@ -201,7 +210,10 @@
     <w:p/>
     <w:p>
       <w:r>
-        <w:t>Incident Report 4: Diesel Spill from Pump Station Equipment Failure</w:t>
+        <w:rPr>
+          <w:sz w:val="22"/>
+        </w:rPr>
+        <w:t>Incident Report 4: Diesel Spill from Pump Station Equipment Failure [Severity: 🟡 Minor]</w:t>
       </w:r>
     </w:p>
     <w:p>
@@ -265,7 +277,10 @@
     <w:p/>
     <w:p>
       <w:r>
-        <w:t>Incident Report 5: Fire at Compressor Station Due to Mechanical Failure</w:t>
+        <w:rPr>
+          <w:sz w:val="22"/>
+        </w:rPr>
+        <w:t>Incident Report 5: Fire at Compressor Station Due to Mechanical Failure [Severity: 🟠 Moderate]</w:t>
       </w:r>
     </w:p>
     <w:p>
@@ -329,7 +344,10 @@
     <w:p/>
     <w:p>
       <w:r>
-        <w:t>Incident Report 6: Third-Party Excavation Damage to Gas Pipeline</w:t>
+        <w:rPr>
+          <w:sz w:val="22"/>
+        </w:rPr>
+        <w:t>Incident Report 6: Third-Party Excavation Damage to Gas Pipeline [Severity: 🟠 Moderate]</w:t>
       </w:r>
     </w:p>
     <w:p>
@@ -393,7 +411,10 @@
     <w:p/>
     <w:p>
       <w:r>
-        <w:t>Incident Report 7: Pump Station Electrical Fire</w:t>
+        <w:rPr>
+          <w:sz w:val="22"/>
+        </w:rPr>
+        <w:t>Incident Report 7: Pump Station Electrical Fire [Severity: 🟠 Moderate]</w:t>
       </w:r>
     </w:p>
     <w:p>
@@ -457,7 +478,10 @@
     <w:p/>
     <w:p>
       <w:r>
-        <w:t>Incident Report 8: Pipeline Rupture Due to External Corrosion</w:t>
+        <w:rPr>
+          <w:sz w:val="22"/>
+        </w:rPr>
+        <w:t>Incident Report 8: Pipeline Rupture Due to External Corrosion [Severity: 🟡 Minor]</w:t>
       </w:r>
     </w:p>
     <w:p>
@@ -521,7 +545,10 @@
     <w:p/>
     <w:p>
       <w:r>
-        <w:t>Incident Report 9: Hydrogen Sulfide Release at Processing Facility</w:t>
+        <w:rPr>
+          <w:sz w:val="22"/>
+        </w:rPr>
+        <w:t>Incident Report 9: Hydrogen Sulfide Release at Processing Facility [Severity: 🟡 Minor]</w:t>
       </w:r>
     </w:p>
     <w:p>
@@ -585,7 +612,10 @@
     <w:p/>
     <w:p>
       <w:r>
-        <w:t>Incident Report 10: Gas Explosion from Underground Storage Facility</w:t>
+        <w:rPr>
+          <w:sz w:val="22"/>
+        </w:rPr>
+        <w:t>Incident Report 10: Gas Explosion from Underground Storage Facility [Severity: 🔴 Critical]</w:t>
       </w:r>
     </w:p>
     <w:p>
@@ -649,7 +679,10 @@
     <w:p/>
     <w:p>
       <w:r>
-        <w:t>Incident Report 11: Oil Spill Due to Valve Malfunction at Pump Station</w:t>
+        <w:rPr>
+          <w:sz w:val="22"/>
+        </w:rPr>
+        <w:t>Incident Report 11: Oil Spill Due to Valve Malfunction at Pump Station [Severity: 🟡 Minor]</w:t>
       </w:r>
     </w:p>
     <w:p>
@@ -713,7 +746,10 @@
     <w:p/>
     <w:p>
       <w:r>
-        <w:t>Incident Report 12: Gas Pipeline Leak Due to External Corrosion</w:t>
+        <w:rPr>
+          <w:sz w:val="22"/>
+        </w:rPr>
+        <w:t>Incident Report 12: Gas Pipeline Leak Due to External Corrosion [Severity: 🟡 Minor]</w:t>
       </w:r>
     </w:p>
     <w:p>
@@ -777,7 +813,10 @@
     <w:p/>
     <w:p>
       <w:r>
-        <w:t>Incident Report 13: Explosion at Compressor Station Due to Equipment Failure</w:t>
+        <w:rPr>
+          <w:sz w:val="22"/>
+        </w:rPr>
+        <w:t>Incident Report 13: Explosion at Compressor Station Due to Equipment Failure [Severity: 🔴 Critical]</w:t>
       </w:r>
     </w:p>
     <w:p>
@@ -841,7 +880,10 @@
     <w:p/>
     <w:p>
       <w:r>
-        <w:t>Incident Report 14: Third-Party Damage to Oil Pipeline</w:t>
+        <w:rPr>
+          <w:sz w:val="22"/>
+        </w:rPr>
+        <w:t>Incident Report 14: Third-Party Damage to Oil Pipeline [Severity: 🟡 Minor]</w:t>
       </w:r>
     </w:p>
     <w:p>
@@ -905,7 +947,10 @@
     <w:p/>
     <w:p>
       <w:r>
-        <w:t>Incident Report 15: Diesel Fuel Spill from Storage Tank Failure</w:t>
+        <w:rPr>
+          <w:sz w:val="22"/>
+        </w:rPr>
+        <w:t>Incident Report 15: Diesel Fuel Spill from Storage Tank Failure [Severity: 🟡 Minor]</w:t>
       </w:r>
     </w:p>
     <w:p>
@@ -969,7 +1014,10 @@
     <w:p/>
     <w:p>
       <w:r>
-        <w:t>Incident Report 16: Gas Leak from Compressor Station Pipeline Crack</w:t>
+        <w:rPr>
+          <w:sz w:val="22"/>
+        </w:rPr>
+        <w:t>Incident Report 16: Gas Leak from Compressor Station Pipeline Crack [Severity: 🟡 Minor]</w:t>
       </w:r>
     </w:p>
     <w:p>
@@ -1033,7 +1081,10 @@
     <w:p/>
     <w:p>
       <w:r>
-        <w:t>Incident Report 17: Fire at Pump Station Due to Electrical Short Circuit</w:t>
+        <w:rPr>
+          <w:sz w:val="22"/>
+        </w:rPr>
+        <w:t>Incident Report 17: Fire at Pump Station Due to Electrical Short Circuit [Severity: 🟠 Moderate]</w:t>
       </w:r>
     </w:p>
     <w:p>
@@ -1097,7 +1148,10 @@
     <w:p/>
     <w:p>
       <w:r>
-        <w:t>Incident Report 18: Overpressure Event in Natural Gas Pipeline</w:t>
+        <w:rPr>
+          <w:sz w:val="22"/>
+        </w:rPr>
+        <w:t>Incident Report 18: Overpressure Event in Natural Gas Pipeline [Severity: 🟡 Minor]</w:t>
       </w:r>
     </w:p>
     <w:p>
@@ -1161,7 +1215,10 @@
     <w:p/>
     <w:p>
       <w:r>
-        <w:t>Incident Report 19: Lightning Strike on Above-Ground Pipeline Segment</w:t>
+        <w:rPr>
+          <w:sz w:val="22"/>
+        </w:rPr>
+        <w:t>Incident Report 19: Lightning Strike on Above-Ground Pipeline Segment [Severity: 🟠 Moderate]</w:t>
       </w:r>
     </w:p>
     <w:p>
@@ -1225,7 +1282,10 @@
     <w:p/>
     <w:p>
       <w:r>
-        <w:t>Incident Report 21: Pipeline Leak Due to Ground Subsidence</w:t>
+        <w:rPr>
+          <w:sz w:val="22"/>
+        </w:rPr>
+        <w:t>Incident Report 21: Pipeline Leak Due to Ground Subsidence [Severity: 🟡 Minor]</w:t>
       </w:r>
     </w:p>
     <w:p>
@@ -1289,7 +1349,10 @@
     <w:p/>
     <w:p>
       <w:r>
-        <w:t>Incident Report 22: Fire at Compressor Station Due to Overheated Bearings</w:t>
+        <w:rPr>
+          <w:sz w:val="22"/>
+        </w:rPr>
+        <w:t>Incident Report 22: Fire at Compressor Station Due to Overheated Bearings [Severity: 🟠 Moderate]</w:t>
       </w:r>
     </w:p>
     <w:p>
@@ -1353,7 +1416,10 @@
     <w:p/>
     <w:p>
       <w:r>
-        <w:t>Incident Report 23: Gas Pipeline Failure Due to Incorrect Weld Inspection</w:t>
+        <w:rPr>
+          <w:sz w:val="22"/>
+        </w:rPr>
+        <w:t>Incident Report 23: Gas Pipeline Failure Due to Incorrect Weld Inspection [Severity: 🟡 Minor]</w:t>
       </w:r>
     </w:p>
     <w:p>
@@ -1412,7 +1478,10 @@
     <w:p/>
     <w:p>
       <w:r>
-        <w:t>Incident Report 24: Diesel Leak Due to Mechanical Failure at Pump Station</w:t>
+        <w:rPr>
+          <w:sz w:val="22"/>
+        </w:rPr>
+        <w:t>Incident Report 24: Diesel Leak Due to Mechanical Failure at Pump Station [Severity: 🟡 Minor]</w:t>
       </w:r>
     </w:p>
     <w:p>
@@ -1471,7 +1540,10 @@
     <w:p/>
     <w:p>
       <w:r>
-        <w:t>Incident Report 25: Excavation Damage to Gas Pipeline, Resulting in Explosion</w:t>
+        <w:rPr>
+          <w:sz w:val="22"/>
+        </w:rPr>
+        <w:t>Incident Report 25: Excavation Damage to Gas Pipeline, Resulting in Explosion [Severity: 🔴 Critical]</w:t>
       </w:r>
     </w:p>
     <w:p>
@@ -1530,7 +1602,10 @@
     <w:p/>
     <w:p>
       <w:r>
-        <w:t>Incident Report 26: Anhydrous Ammonia Release from Pipeline</w:t>
+        <w:rPr>
+          <w:sz w:val="22"/>
+        </w:rPr>
+        <w:t>Incident Report 26: Anhydrous Ammonia Release from Pipeline [Severity: 🟡 Minor]</w:t>
       </w:r>
     </w:p>
     <w:p>
@@ -1589,7 +1664,10 @@
     <w:p/>
     <w:p>
       <w:r>
-        <w:t>Incident Report 27: Hydrogen Sulfide Gas Release at Processing Facility</w:t>
+        <w:rPr>
+          <w:sz w:val="22"/>
+        </w:rPr>
+        <w:t>Incident Report 27: Hydrogen Sulfide Gas Release at Processing Facility [Severity: 🟡 Minor]</w:t>
       </w:r>
     </w:p>
     <w:p>
@@ -1648,7 +1726,10 @@
     <w:p/>
     <w:p>
       <w:r>
-        <w:t>Incident Report 28: Mechanical Failure in Pump Station Causes Oil Spill</w:t>
+        <w:rPr>
+          <w:sz w:val="22"/>
+        </w:rPr>
+        <w:t>Incident Report 28: Mechanical Failure in Pump Station Causes Oil Spill [Severity: 🟡 Minor]</w:t>
       </w:r>
     </w:p>
     <w:p>
@@ -1707,7 +1788,10 @@
     <w:p/>
     <w:p>
       <w:r>
-        <w:t>Incident Report 29: Pipeline Rupture Due to Landslide Movement</w:t>
+        <w:rPr>
+          <w:sz w:val="22"/>
+        </w:rPr>
+        <w:t>Incident Report 29: Pipeline Rupture Due to Landslide Movement [Severity: 🟡 Minor]</w:t>
       </w:r>
     </w:p>
     <w:p>
@@ -1761,7 +1845,10 @@
     <w:p/>
     <w:p>
       <w:r>
-        <w:t>Incident Report 30: Natural Gas Compressor Station Shutdown Due to Overpressure Alarm</w:t>
+        <w:rPr>
+          <w:sz w:val="22"/>
+        </w:rPr>
+        <w:t>Incident Report 30: Natural Gas Compressor Station Shutdown Due to Overpressure Alarm [Severity: 🟡 Minor]</w:t>
       </w:r>
     </w:p>
     <w:p>
@@ -1820,7 +1907,10 @@
     <w:p/>
     <w:p>
       <w:r>
-        <w:t>Incident Report 31: Valve Failure at Oil Pump Station Leading to Leak</w:t>
+        <w:rPr>
+          <w:sz w:val="22"/>
+        </w:rPr>
+        <w:t>Incident Report 31: Valve Failure at Oil Pump Station Leading to Leak [Severity: 🟡 Minor]</w:t>
       </w:r>
     </w:p>
     <w:p>
@@ -1879,7 +1969,10 @@
     <w:p/>
     <w:p>
       <w:r>
-        <w:t>Incident Report 32: Gas Pipeline Damage Due to Unauthorized Digging</w:t>
+        <w:rPr>
+          <w:sz w:val="22"/>
+        </w:rPr>
+        <w:t>Incident Report 32: Gas Pipeline Damage Due to Unauthorized Digging [Severity: 🟠 Moderate]</w:t>
       </w:r>
     </w:p>
     <w:p>
@@ -1938,7 +2031,10 @@
     <w:p/>
     <w:p>
       <w:r>
-        <w:t>Incident Report 33: Overpressure Event in Crude Oil Pipeline</w:t>
+        <w:rPr>
+          <w:sz w:val="22"/>
+        </w:rPr>
+        <w:t>Incident Report 33: Overpressure Event in Crude Oil Pipeline [Severity: 🟡 Minor]</w:t>
       </w:r>
     </w:p>
     <w:p>
@@ -1997,7 +2093,10 @@
     <w:p/>
     <w:p>
       <w:r>
-        <w:t>Incident Report 34: Gas Compressor Station Leak Due to Corrosion</w:t>
+        <w:rPr>
+          <w:sz w:val="22"/>
+        </w:rPr>
+        <w:t>Incident Report 34: Gas Compressor Station Leak Due to Corrosion [Severity: ⚪ Near Miss / No Impact]</w:t>
       </w:r>
     </w:p>
     <w:p>
@@ -2056,7 +2155,10 @@
     <w:p/>
     <w:p>
       <w:r>
-        <w:t>Incident Report 35: Lightning Strike at Above-Ground Crude Oil Pipeline Segment</w:t>
+        <w:rPr>
+          <w:sz w:val="22"/>
+        </w:rPr>
+        <w:t>Incident Report 35: Lightning Strike at Above-Ground Crude Oil Pipeline Segment [Severity: 🟠 Moderate]</w:t>
       </w:r>
     </w:p>
     <w:p>
@@ -2115,7 +2217,10 @@
     <w:p/>
     <w:p>
       <w:r>
-        <w:t>Incident Report 36: Diesel Spill from Tanker Loading Incident</w:t>
+        <w:rPr>
+          <w:sz w:val="22"/>
+        </w:rPr>
+        <w:t>Incident Report 36: Diesel Spill from Tanker Loading Incident [Severity: 🟡 Minor]</w:t>
       </w:r>
     </w:p>
     <w:p>
@@ -2174,7 +2279,10 @@
     <w:p/>
     <w:p>
       <w:r>
-        <w:t>Incident Report 37: Gas Pipeline Rupture Due to Aging Infrastructure</w:t>
+        <w:rPr>
+          <w:sz w:val="22"/>
+        </w:rPr>
+        <w:t>Incident Report 37: Gas Pipeline Rupture Due to Aging Infrastructure [Severity: 🟡 Minor]</w:t>
       </w:r>
     </w:p>
     <w:p>
@@ -2233,7 +2341,10 @@
     <w:p/>
     <w:p>
       <w:r>
-        <w:t>Incident Report 38: Sulfuric Acid Spill from Pipeline Valve Failure</w:t>
+        <w:rPr>
+          <w:sz w:val="22"/>
+        </w:rPr>
+        <w:t>Incident Report 38: Sulfuric Acid Spill from Pipeline Valve Failure [Severity: 🟡 Minor]</w:t>
       </w:r>
     </w:p>
     <w:p>
@@ -2292,7 +2403,10 @@
     <w:p/>
     <w:p>
       <w:r>
-        <w:t>Incident Report 39: Fire at Gas Processing Facility Due to Compressor Failure</w:t>
+        <w:rPr>
+          <w:sz w:val="22"/>
+        </w:rPr>
+        <w:t>Incident Report 39: Fire at Gas Processing Facility Due to Compressor Failure [Severity: 🟠 Moderate]</w:t>
       </w:r>
     </w:p>
     <w:p>
@@ -2351,7 +2465,10 @@
     <w:p/>
     <w:p>
       <w:r>
-        <w:t>Incident Report 40: Pipeline Displacement Due to Flash Flooding</w:t>
+        <w:rPr>
+          <w:sz w:val="22"/>
+        </w:rPr>
+        <w:t>Incident Report 40: Pipeline Displacement Due to Flash Flooding [Severity: 🟡 Minor]</w:t>
       </w:r>
     </w:p>
     <w:p>
@@ -2410,7 +2527,10 @@
     <w:p/>
     <w:p>
       <w:r>
-        <w:t>Incident Report 41: Unauthorized Excavation Near Gas Pipeline</w:t>
+        <w:rPr>
+          <w:sz w:val="22"/>
+        </w:rPr>
+        <w:t>Incident Report 41: Unauthorized Excavation Near Gas Pipeline [Severity: 🟠 Moderate]</w:t>
       </w:r>
     </w:p>
     <w:p>
@@ -2469,7 +2589,10 @@
     <w:p/>
     <w:p>
       <w:r>
-        <w:t>Incident Report 42: Diesel Leak Due to Pipeline Crack in Storage Facility</w:t>
+        <w:rPr>
+          <w:sz w:val="22"/>
+        </w:rPr>
+        <w:t>Incident Report 42: Diesel Leak Due to Pipeline Crack in Storage Facility [Severity: 🟡 Minor]</w:t>
       </w:r>
     </w:p>
     <w:p>
@@ -2528,7 +2651,10 @@
     <w:p/>
     <w:p>
       <w:r>
-        <w:t>Incident Report 43: Compressor Station Gas Leak Due to Flange Failure</w:t>
+        <w:rPr>
+          <w:sz w:val="22"/>
+        </w:rPr>
+        <w:t>Incident Report 43: Compressor Station Gas Leak Due to Flange Failure [Severity: 🟡 Minor]</w:t>
       </w:r>
     </w:p>
     <w:p>
@@ -2587,7 +2713,10 @@
     <w:p/>
     <w:p>
       <w:r>
-        <w:t>Incident Report 44: Crude Oil Pipeline Rupture Due to Soil Erosion</w:t>
+        <w:rPr>
+          <w:sz w:val="22"/>
+        </w:rPr>
+        <w:t>Incident Report 44: Crude Oil Pipeline Rupture Due to Soil Erosion [Severity: 🟡 Minor]</w:t>
       </w:r>
     </w:p>
     <w:p>
@@ -2646,7 +2775,10 @@
     <w:p/>
     <w:p>
       <w:r>
-        <w:t>Incident Report 45: Hydrogen Sulfide Gas Release at Processing Plant</w:t>
+        <w:rPr>
+          <w:sz w:val="22"/>
+        </w:rPr>
+        <w:t>Incident Report 45: Hydrogen Sulfide Gas Release at Processing Plant [Severity: 🟡 Minor]</w:t>
       </w:r>
     </w:p>
     <w:p>
@@ -2705,7 +2837,10 @@
     <w:p/>
     <w:p>
       <w:r>
-        <w:t>Incident Report 46: Fire at Pump Station Due to Electrical Fault</w:t>
+        <w:rPr>
+          <w:sz w:val="22"/>
+        </w:rPr>
+        <w:t>Incident Report 46: Fire at Pump Station Due to Electrical Fault [Severity: 🟠 Moderate]</w:t>
       </w:r>
     </w:p>
     <w:p>
@@ -2764,7 +2899,10 @@
     <w:p/>
     <w:p>
       <w:r>
-        <w:t>Incident Report 47: LPG Pipeline Leak Detected by Remote Monitoring</w:t>
+        <w:rPr>
+          <w:sz w:val="22"/>
+        </w:rPr>
+        <w:t>Incident Report 47: LPG Pipeline Leak Detected by Remote Monitoring [Severity: ⚪ Near Miss / No Impact]</w:t>
       </w:r>
     </w:p>
     <w:p>
@@ -2823,7 +2961,10 @@
     <w:p/>
     <w:p>
       <w:r>
-        <w:t>Incident Report 48: Pipeline Damage Due to Flooding in Coastal Area</w:t>
+        <w:rPr>
+          <w:sz w:val="22"/>
+        </w:rPr>
+        <w:t>Incident Report 48: Pipeline Damage Due to Flooding in Coastal Area [Severity: ⚪ Near Miss / No Impact]</w:t>
       </w:r>
     </w:p>
     <w:p>
@@ -2882,7 +3023,10 @@
     <w:p/>
     <w:p>
       <w:r>
-        <w:t>Incident Report 49: Overpressure Event in Natural Gas Pipeline</w:t>
+        <w:rPr>
+          <w:sz w:val="22"/>
+        </w:rPr>
+        <w:t>Incident Report 49: Overpressure Event in Natural Gas Pipeline [Severity: 🟡 Minor]</w:t>
       </w:r>
     </w:p>
     <w:p>
@@ -2936,7 +3080,10 @@
     <w:p/>
     <w:p>
       <w:r>
-        <w:t>Incident Report 50: Gas Leak Due to Weld Defect in Transmission Pipeline</w:t>
+        <w:rPr>
+          <w:sz w:val="22"/>
+        </w:rPr>
+        <w:t>Incident Report 50: Gas Leak Due to Weld Defect in Transmission Pipeline [Severity: ⚪ Near Miss / No Impact]</w:t>
       </w:r>
     </w:p>
     <w:p>
@@ -2995,7 +3142,10 @@
     <w:p/>
     <w:p>
       <w:r>
-        <w:t>Incident Report 51: Crude Oil Pipeline Spill Due to External Corrosion</w:t>
+        <w:rPr>
+          <w:sz w:val="22"/>
+        </w:rPr>
+        <w:t>Incident Report 51: Crude Oil Pipeline Spill Due to External Corrosion [Severity: 🟡 Minor]</w:t>
       </w:r>
     </w:p>
     <w:p>
@@ -3054,7 +3204,10 @@
     <w:p/>
     <w:p>
       <w:r>
-        <w:t>Incident Report 52: Gas Leak from Compressor Station Due to Frozen Valve</w:t>
+        <w:rPr>
+          <w:sz w:val="22"/>
+        </w:rPr>
+        <w:t>Incident Report 52: Gas Leak from Compressor Station Due to Frozen Valve [Severity: 🟡 Minor]</w:t>
       </w:r>
     </w:p>
     <w:p>
@@ -3113,7 +3266,10 @@
     <w:p/>
     <w:p>
       <w:r>
-        <w:t>Incident Report 53: Third-Party Damage to Oil Pipeline During Road Construction</w:t>
+        <w:rPr>
+          <w:sz w:val="22"/>
+        </w:rPr>
+        <w:t>Incident Report 53: Third-Party Damage to Oil Pipeline During Road Construction [Severity: 🟡 Minor]</w:t>
       </w:r>
     </w:p>
     <w:p>
@@ -3172,7 +3328,10 @@
     <w:p/>
     <w:p>
       <w:r>
-        <w:t>Incident Report 54: Electrical Failure Causes Pump Station Shutdown</w:t>
+        <w:rPr>
+          <w:sz w:val="22"/>
+        </w:rPr>
+        <w:t>Incident Report 54: Electrical Failure Causes Pump Station Shutdown [Severity: 🟡 Minor]</w:t>
       </w:r>
     </w:p>
     <w:p>
@@ -3231,7 +3390,10 @@
     <w:p/>
     <w:p>
       <w:r>
-        <w:t>Incident Report 55: Gas Leak from Compressor Station Due to Faulty Weld</w:t>
+        <w:rPr>
+          <w:sz w:val="22"/>
+        </w:rPr>
+        <w:t>Incident Report 55: Gas Leak from Compressor Station Due to Faulty Weld [Severity: 🟡 Minor]</w:t>
       </w:r>
     </w:p>
     <w:p>
@@ -3290,7 +3452,10 @@
     <w:p/>
     <w:p>
       <w:r>
-        <w:t>Incident Report 56: LPG Pipeline Rupture Due to Land Movement</w:t>
+        <w:rPr>
+          <w:sz w:val="22"/>
+        </w:rPr>
+        <w:t>Incident Report 56: LPG Pipeline Rupture Due to Land Movement [Severity: ⚪ Near Miss / No Impact]</w:t>
       </w:r>
     </w:p>
     <w:p>
@@ -3349,7 +3514,10 @@
     <w:p/>
     <w:p>
       <w:r>
-        <w:t>Incident Report 57: Fire at Pump Station Due to Flammable Vapor Ignition</w:t>
+        <w:rPr>
+          <w:sz w:val="22"/>
+        </w:rPr>
+        <w:t>Incident Report 57: Fire at Pump Station Due to Flammable Vapor Ignition [Severity: 🟠 Moderate]</w:t>
       </w:r>
     </w:p>
     <w:p>
@@ -3408,7 +3576,10 @@
     <w:p/>
     <w:p>
       <w:r>
-        <w:t>Incident Report 58: Earthquake Causes Gas Pipeline Leak</w:t>
+        <w:rPr>
+          <w:sz w:val="22"/>
+        </w:rPr>
+        <w:t>Incident Report 58: Earthquake Causes Gas Pipeline Leak [Severity: 🟡 Minor]</w:t>
       </w:r>
     </w:p>
     <w:p>
@@ -3467,7 +3638,10 @@
     <w:p/>
     <w:p>
       <w:r>
-        <w:t>Incident Report 59: Overpressure Event in Natural Gas Distribution System</w:t>
+        <w:rPr>
+          <w:sz w:val="22"/>
+        </w:rPr>
+        <w:t>Incident Report 59: Overpressure Event in Natural Gas Distribution System [Severity: 🟡 Minor]</w:t>
       </w:r>
     </w:p>
     <w:p>
@@ -3521,7 +3695,10 @@
     <w:p/>
     <w:p>
       <w:r>
-        <w:t>Incident Report 60: Pipeline Damage Due to Rockslide</w:t>
+        <w:rPr>
+          <w:sz w:val="22"/>
+        </w:rPr>
+        <w:t>Incident Report 60: Pipeline Damage Due to Rockslide [Severity: 🟡 Minor]</w:t>
       </w:r>
     </w:p>
     <w:p>
@@ -3579,7 +3756,10 @@
     </w:p>
     <w:p>
       <w:r>
-        <w:t>Incident Report 61: Gas Leak at Compressor Station Due to Flange Bolt Failure</w:t>
+        <w:rPr>
+          <w:sz w:val="22"/>
+        </w:rPr>
+        <w:t>Incident Report 61: Gas Leak at Compressor Station Due to Flange Bolt Failure [Severity: ⚪ Near Miss / No Impact]</w:t>
       </w:r>
     </w:p>
     <w:p>
@@ -3638,7 +3818,10 @@
     <w:p/>
     <w:p>
       <w:r>
-        <w:t>Incident Report 62: Fire at Pump Station Due to Electrical Equipment Malfunction</w:t>
+        <w:rPr>
+          <w:sz w:val="22"/>
+        </w:rPr>
+        <w:t>Incident Report 62: Fire at Pump Station Due to Electrical Equipment Malfunction [Severity: 🟠 Moderate]</w:t>
       </w:r>
     </w:p>
     <w:p>
@@ -3697,7 +3880,10 @@
     <w:p/>
     <w:p>
       <w:r>
-        <w:t>Incident Report 63: Unauthorized Digging Results in Diesel Pipeline Puncture</w:t>
+        <w:rPr>
+          <w:sz w:val="22"/>
+        </w:rPr>
+        <w:t>Incident Report 63: Unauthorized Digging Results in Diesel Pipeline Puncture [Severity: 🟡 Minor]</w:t>
       </w:r>
     </w:p>
     <w:p>
@@ -3756,7 +3942,10 @@
     <w:p/>
     <w:p>
       <w:r>
-        <w:t>Incident Report 64: Gas Pipeline Rupture Due to Excessive Internal Pressure</w:t>
+        <w:rPr>
+          <w:sz w:val="22"/>
+        </w:rPr>
+        <w:t>Incident Report 64: Gas Pipeline Rupture Due to Excessive Internal Pressure [Severity: 🟡 Minor]</w:t>
       </w:r>
     </w:p>
     <w:p>
@@ -3815,7 +4004,10 @@
     <w:p/>
     <w:p>
       <w:r>
-        <w:t>Incident Report 65: Crude Oil Pipeline Spill Due to Pipeline Coating Failure</w:t>
+        <w:rPr>
+          <w:sz w:val="22"/>
+        </w:rPr>
+        <w:t>Incident Report 65: Crude Oil Pipeline Spill Due to Pipeline Coating Failure [Severity: 🟡 Minor]</w:t>
       </w:r>
     </w:p>
     <w:p>
@@ -3874,7 +4066,10 @@
     <w:p/>
     <w:p>
       <w:r>
-        <w:t>Incident Report 66: Flash Flooding Leads to Gas Pipeline Exposure and Damage</w:t>
+        <w:rPr>
+          <w:sz w:val="22"/>
+        </w:rPr>
+        <w:t>Incident Report 66: Flash Flooding Leads to Gas Pipeline Exposure and Damage [Severity: 🟡 Minor]</w:t>
       </w:r>
     </w:p>
     <w:p>
@@ -3933,7 +4128,10 @@
     <w:p/>
     <w:p>
       <w:r>
-        <w:t>Incident Report 67: Equipment Failure at Compressor Station Triggers Emergency Shutdown</w:t>
+        <w:rPr>
+          <w:sz w:val="22"/>
+        </w:rPr>
+        <w:t>Incident Report 67: Equipment Failure at Compressor Station Triggers Emergency Shutdown [Severity: 🟡 Minor]</w:t>
       </w:r>
     </w:p>
     <w:p>
@@ -3992,7 +4190,10 @@
     <w:p/>
     <w:p>
       <w:r>
-        <w:t>Incident Report 68: LPG Pipeline Leak from Valve Packing Failure</w:t>
+        <w:rPr>
+          <w:sz w:val="22"/>
+        </w:rPr>
+        <w:t>Incident Report 68: LPG Pipeline Leak from Valve Packing Failure [Severity: ⚪ Near Miss / No Impact]</w:t>
       </w:r>
     </w:p>
     <w:p>
@@ -4046,7 +4247,10 @@
     <w:p/>
     <w:p>
       <w:r>
-        <w:t>Incident Report 69: Oil Spill Due to Pinhole Leak in Aging Pipeline</w:t>
+        <w:rPr>
+          <w:sz w:val="22"/>
+        </w:rPr>
+        <w:t>Incident Report 69: Oil Spill Due to Pinhole Leak in Aging Pipeline [Severity: ⚪ Near Miss / No Impact]</w:t>
       </w:r>
     </w:p>
     <w:p>
@@ -4105,7 +4309,10 @@
     <w:p/>
     <w:p>
       <w:r>
-        <w:t>Incident Report 70: Fire at Storage Tank Farm Due to Lightning Strike</w:t>
+        <w:rPr>
+          <w:sz w:val="22"/>
+        </w:rPr>
+        <w:t>Incident Report 70: Fire at Storage Tank Farm Due to Lightning Strike [Severity: 🟠 Moderate]</w:t>
       </w:r>
     </w:p>
     <w:p>
@@ -4164,7 +4371,10 @@
     <w:p/>
     <w:p>
       <w:r>
-        <w:t>Incident Report 71: Gas Leak from Underground Storage Facility Due to Seal Failure</w:t>
+        <w:rPr>
+          <w:sz w:val="22"/>
+        </w:rPr>
+        <w:t>Incident Report 71: Gas Leak from Underground Storage Facility Due to Seal Failure [Severity: 🟡 Minor]</w:t>
       </w:r>
     </w:p>
     <w:p>
@@ -4223,7 +4433,10 @@
     <w:p/>
     <w:p>
       <w:r>
-        <w:t>Incident Report 72: Oil Pipeline Leak Due to Internal Corrosion</w:t>
+        <w:rPr>
+          <w:sz w:val="22"/>
+        </w:rPr>
+        <w:t>Incident Report 72: Oil Pipeline Leak Due to Internal Corrosion [Severity: 🟡 Minor]</w:t>
       </w:r>
     </w:p>
     <w:p>
@@ -4282,7 +4495,10 @@
     <w:p/>
     <w:p>
       <w:r>
-        <w:t>Incident Report 73: Fire at Compressor Station Due to Turbocharger Overheating</w:t>
+        <w:rPr>
+          <w:sz w:val="22"/>
+        </w:rPr>
+        <w:t>Incident Report 73: Fire at Compressor Station Due to Turbocharger Overheating [Severity: 🟠 Moderate]</w:t>
       </w:r>
     </w:p>
     <w:p>
@@ -4341,7 +4557,10 @@
     <w:p/>
     <w:p>
       <w:r>
-        <w:t>Incident Report 74: Unauthorized Excavation Leads to Jet Fuel Pipeline Damage</w:t>
+        <w:rPr>
+          <w:sz w:val="22"/>
+        </w:rPr>
+        <w:t>Incident Report 74: Unauthorized Excavation Leads to Jet Fuel Pipeline Damage [Severity: 🟡 Minor]</w:t>
       </w:r>
     </w:p>
     <w:p>
@@ -4400,7 +4619,10 @@
     <w:p/>
     <w:p>
       <w:r>
-        <w:t>Incident Report 75: LPG Leak at Storage Facility Due to Equipment Failure</w:t>
+        <w:rPr>
+          <w:sz w:val="22"/>
+        </w:rPr>
+        <w:t>Incident Report 75: LPG Leak at Storage Facility Due to Equipment Failure [Severity: ⚪ Near Miss / No Impact]</w:t>
       </w:r>
     </w:p>
     <w:p>
@@ -4459,7 +4681,10 @@
     <w:p/>
     <w:p>
       <w:r>
-        <w:t>Incident Report 76: Gas Pipeline Explosion Due to Ignition from Nearby Equipment</w:t>
+        <w:rPr>
+          <w:sz w:val="22"/>
+        </w:rPr>
+        <w:t>Incident Report 76: Gas Pipeline Explosion Due to Ignition from Nearby Equipment [Severity: 🔴 Critical]</w:t>
       </w:r>
     </w:p>
     <w:p>
@@ -4518,7 +4743,10 @@
     <w:p/>
     <w:p>
       <w:r>
-        <w:t>Incident Report 77: Crude Oil Spill from Transfer Line Failure</w:t>
+        <w:rPr>
+          <w:sz w:val="22"/>
+        </w:rPr>
+        <w:t>Incident Report 77: Crude Oil Spill from Transfer Line Failure [Severity: 🟡 Minor]</w:t>
       </w:r>
     </w:p>
     <w:p>
@@ -4577,7 +4805,10 @@
     <w:p/>
     <w:p>
       <w:r>
-        <w:t>Incident Report 78: Compressor Station Shutdown Due to Loss of Power</w:t>
+        <w:rPr>
+          <w:sz w:val="22"/>
+        </w:rPr>
+        <w:t>Incident Report 78: Compressor Station Shutdown Due to Loss of Power [Severity: 🟡 Minor]</w:t>
       </w:r>
     </w:p>
     <w:p>
@@ -4631,7 +4862,10 @@
     <w:p/>
     <w:p>
       <w:r>
-        <w:t>Incident Report 79: Diesel Pipeline Leak Due to Improper Weld Repair</w:t>
+        <w:rPr>
+          <w:sz w:val="22"/>
+        </w:rPr>
+        <w:t>Incident Report 79: Diesel Pipeline Leak Due to Improper Weld Repair [Severity: 🟡 Minor]</w:t>
       </w:r>
     </w:p>
     <w:p>
@@ -4690,7 +4924,10 @@
     <w:p/>
     <w:p>
       <w:r>
-        <w:t>Incident Report 80: LPG Leak at Loading Terminal Due to Faulty Hose Connection</w:t>
+        <w:rPr>
+          <w:sz w:val="22"/>
+        </w:rPr>
+        <w:t>Incident Report 80: LPG Leak at Loading Terminal Due to Faulty Hose Connection [Severity: ⚪ Near Miss / No Impact]</w:t>
       </w:r>
     </w:p>
     <w:p>
@@ -4749,7 +4986,10 @@
     <w:p/>
     <w:p>
       <w:r>
-        <w:t>Incident Report 81: Gas Pipeline Leak Due to Soil Movement</w:t>
+        <w:rPr>
+          <w:sz w:val="22"/>
+        </w:rPr>
+        <w:t>Incident Report 81: Gas Pipeline Leak Due to Soil Movement [Severity: 🟡 Minor]</w:t>
       </w:r>
     </w:p>
     <w:p>
@@ -4808,7 +5048,10 @@
     <w:p/>
     <w:p>
       <w:r>
-        <w:t>Incident Report 82: Compressor Station Fire Due to Mechanical Failure</w:t>
+        <w:rPr>
+          <w:sz w:val="22"/>
+        </w:rPr>
+        <w:t>Incident Report 82: Compressor Station Fire Due to Mechanical Failure [Severity: 🟠 Moderate]</w:t>
       </w:r>
     </w:p>
     <w:p>
@@ -4867,7 +5110,10 @@
     <w:p/>
     <w:p>
       <w:r>
-        <w:t>Incident Report 83: Diesel Spill at Pump Station Due to Valve Misalignment</w:t>
+        <w:rPr>
+          <w:sz w:val="22"/>
+        </w:rPr>
+        <w:t>Incident Report 83: Diesel Spill at Pump Station Due to Valve Misalignment [Severity: 🟡 Minor]</w:t>
       </w:r>
     </w:p>
     <w:p>
@@ -4926,7 +5172,10 @@
     <w:p/>
     <w:p>
       <w:r>
-        <w:t>Incident Report 84: Gas Leak from Pipeline Due to External Impact</w:t>
+        <w:rPr>
+          <w:sz w:val="22"/>
+        </w:rPr>
+        <w:t>Incident Report 84: Gas Leak from Pipeline Due to External Impact [Severity: 🟡 Minor]</w:t>
       </w:r>
     </w:p>
     <w:p>
@@ -4985,7 +5234,10 @@
     <w:p/>
     <w:p>
       <w:r>
-        <w:t>Incident Report 85: LPG Pipeline Rupture Due to Freezing Temperatures</w:t>
+        <w:rPr>
+          <w:sz w:val="22"/>
+        </w:rPr>
+        <w:t>Incident Report 85: LPG Pipeline Rupture Due to Freezing Temperatures [Severity: 🟡 Minor]</w:t>
       </w:r>
     </w:p>
     <w:p>
@@ -5044,7 +5296,10 @@
     <w:p/>
     <w:p>
       <w:r>
-        <w:t>Incident Report 86: Oil Leak from Tank Farm Due to Gasket Failure</w:t>
+        <w:rPr>
+          <w:sz w:val="22"/>
+        </w:rPr>
+        <w:t>Incident Report 86: Oil Leak from Tank Farm Due to Gasket Failure [Severity: 🟡 Minor]</w:t>
       </w:r>
     </w:p>
     <w:p>
@@ -5103,7 +5358,10 @@
     <w:p/>
     <w:p>
       <w:r>
-        <w:t>Incident Report 87: Hydrogen Sulfide Gas Release at Processing Facility</w:t>
+        <w:rPr>
+          <w:sz w:val="22"/>
+        </w:rPr>
+        <w:t>Incident Report 87: Hydrogen Sulfide Gas Release at Processing Facility [Severity: 🟡 Minor]</w:t>
       </w:r>
     </w:p>
     <w:p>
@@ -5162,7 +5420,10 @@
     <w:p/>
     <w:p>
       <w:r>
-        <w:t>Incident Report 88: Diesel Pipeline Spill Due to Illegal Tapping</w:t>
+        <w:rPr>
+          <w:sz w:val="22"/>
+        </w:rPr>
+        <w:t>Incident Report 88: Diesel Pipeline Spill Due to Illegal Tapping [Severity: 🟡 Minor]</w:t>
       </w:r>
     </w:p>
     <w:p>
@@ -5221,7 +5482,10 @@
     <w:p/>
     <w:p>
       <w:r>
-        <w:t>Incident Report 89: Overpressure Incident at Gas Storage Facility</w:t>
+        <w:rPr>
+          <w:sz w:val="22"/>
+        </w:rPr>
+        <w:t>Incident Report 89: Overpressure Incident at Gas Storage Facility [Severity: 🟡 Minor]</w:t>
       </w:r>
     </w:p>
     <w:p>
@@ -5275,7 +5539,10 @@
     <w:p/>
     <w:p>
       <w:r>
-        <w:t>Incident Report 90: Lightning Strike Ignites Gas Pipeline Vent Stack</w:t>
+        <w:rPr>
+          <w:sz w:val="22"/>
+        </w:rPr>
+        <w:t>Incident Report 90: Lightning Strike Ignites Gas Pipeline Vent Stack [Severity: 🟠 Moderate]</w:t>
       </w:r>
     </w:p>
     <w:p>
@@ -5334,7 +5601,10 @@
     <w:p/>
     <w:p>
       <w:r>
-        <w:t>Incident Report 91: Gas Leak Due to Faulty Valve at Compressor Station</w:t>
+        <w:rPr>
+          <w:sz w:val="22"/>
+        </w:rPr>
+        <w:t>Incident Report 91: Gas Leak Due to Faulty Valve at Compressor Station [Severity: 🟡 Minor]</w:t>
       </w:r>
     </w:p>
     <w:p>
@@ -5393,7 +5663,10 @@
     <w:p/>
     <w:p>
       <w:r>
-        <w:t>Incident Report 92: Diesel Spill from Pipeline Due to Structural Fatigue</w:t>
+        <w:rPr>
+          <w:sz w:val="22"/>
+        </w:rPr>
+        <w:t>Incident Report 92: Diesel Spill from Pipeline Due to Structural Fatigue [Severity: ⚪ Near Miss / No Impact]</w:t>
       </w:r>
     </w:p>
     <w:p>
@@ -5452,7 +5725,10 @@
     <w:p/>
     <w:p>
       <w:r>
-        <w:t>Incident Report 93: Crude Oil Spill Due to Earthquake-Induced Fracture</w:t>
+        <w:rPr>
+          <w:sz w:val="22"/>
+        </w:rPr>
+        <w:t>Incident Report 93: Crude Oil Spill Due to Earthquake-Induced Fracture [Severity: 🟡 Minor]</w:t>
       </w:r>
     </w:p>
     <w:p>
@@ -5511,7 +5787,10 @@
     <w:p/>
     <w:p>
       <w:r>
-        <w:t>Incident Report 94: Hydrogen Sulfide Gas Release at Refinery Facility</w:t>
+        <w:rPr>
+          <w:sz w:val="22"/>
+        </w:rPr>
+        <w:t>Incident Report 94: Hydrogen Sulfide Gas Release at Refinery Facility [Severity: 🟡 Minor]</w:t>
       </w:r>
     </w:p>
     <w:p>
@@ -5570,7 +5849,10 @@
     <w:p/>
     <w:p>
       <w:r>
-        <w:t>Incident Report 95: Overpressure Event in Natural Gas Transmission Pipeline</w:t>
+        <w:rPr>
+          <w:sz w:val="22"/>
+        </w:rPr>
+        <w:t>Incident Report 95: Overpressure Event in Natural Gas Transmission Pipeline [Severity: 🟡 Minor]</w:t>
       </w:r>
     </w:p>
     <w:p>
@@ -5629,7 +5911,10 @@
     <w:p/>
     <w:p>
       <w:r>
-        <w:t>Incident Report 96: Unauthorized Third-Party Digging Near Gas Pipeline</w:t>
+        <w:rPr>
+          <w:sz w:val="22"/>
+        </w:rPr>
+        <w:t>Incident Report 96: Unauthorized Third-Party Digging Near Gas Pipeline [Severity: 🟡 Minor]</w:t>
       </w:r>
     </w:p>
     <w:p>
@@ -5688,7 +5973,10 @@
     <w:p/>
     <w:p>
       <w:r>
-        <w:t>Incident Report 97: LPG Release from Storage Tank Due to Faulty Valve</w:t>
+        <w:rPr>
+          <w:sz w:val="22"/>
+        </w:rPr>
+        <w:t>Incident Report 97: LPG Release from Storage Tank Due to Faulty Valve [Severity: 🟡 Minor]</w:t>
       </w:r>
     </w:p>
     <w:p>
@@ -5747,7 +6035,10 @@
     <w:p/>
     <w:p>
       <w:r>
-        <w:t>Incident Report 98: Lightning Strike Ignites Oil Tank Vapors</w:t>
+        <w:rPr>
+          <w:sz w:val="22"/>
+        </w:rPr>
+        <w:t>Incident Report 98: Lightning Strike Ignites Oil Tank Vapors [Severity: 🟠 Moderate]</w:t>
       </w:r>
     </w:p>
     <w:p>
@@ -5801,7 +6092,10 @@
     <w:p/>
     <w:p>
       <w:r>
-        <w:t>Incident Report 99: Gas Leak from Compressor Station Due to Aging Infrastructure</w:t>
+        <w:rPr>
+          <w:sz w:val="22"/>
+        </w:rPr>
+        <w:t>Incident Report 99: Gas Leak from Compressor Station Due to Aging Infrastructure [Severity: 🟡 Minor]</w:t>
       </w:r>
     </w:p>
     <w:p>
@@ -5860,7 +6154,10 @@
     <w:p/>
     <w:p>
       <w:r>
-        <w:t>Incident Report 100: Unauthorized Access to Pipeline Right-of-Way</w:t>
+        <w:rPr>
+          <w:sz w:val="22"/>
+        </w:rPr>
+        <w:t>Incident Report 100: Unauthorized Access to Pipeline Right-of-Way [Severity: 🟡 Minor]</w:t>
       </w:r>
     </w:p>
     <w:p>
@@ -5919,7 +6216,10 @@
     <w:p/>
     <w:p>
       <w:r>
-        <w:t>Incident Report 101: Gas Leak Due to Internal Corrosion in Transmission Pipeline</w:t>
+        <w:rPr>
+          <w:sz w:val="22"/>
+        </w:rPr>
+        <w:t>Incident Report 101: Gas Leak Due to Internal Corrosion in Transmission Pipeline [Severity: ⚪ Near Miss / No Impact]</w:t>
       </w:r>
     </w:p>
     <w:p>
@@ -5978,7 +6278,10 @@
     <w:p/>
     <w:p>
       <w:r>
-        <w:t>Incident Report 102: Diesel Spill at Pump Station Due to Valve Failure</w:t>
+        <w:rPr>
+          <w:sz w:val="22"/>
+        </w:rPr>
+        <w:t>Incident Report 102: Diesel Spill at Pump Station Due to Valve Failure [Severity: 🟡 Minor]</w:t>
       </w:r>
     </w:p>
     <w:p>
@@ -6037,7 +6340,10 @@
     <w:p/>
     <w:p>
       <w:r>
-        <w:t>Incident Report 103: Compressor Station Overpressure Event Due to Regulator Malfunction</w:t>
+        <w:rPr>
+          <w:sz w:val="22"/>
+        </w:rPr>
+        <w:t>Incident Report 103: Compressor Station Overpressure Event Due to Regulator Malfunction [Severity: 🟡 Minor]</w:t>
       </w:r>
     </w:p>
     <w:p>
@@ -6096,7 +6402,10 @@
     <w:p/>
     <w:p>
       <w:r>
-        <w:t>Incident Report 104: Crude Oil Spill Due to Landslide-Induced Pipeline Rupture</w:t>
+        <w:rPr>
+          <w:sz w:val="22"/>
+        </w:rPr>
+        <w:t>Incident Report 104: Crude Oil Spill Due to Landslide-Induced Pipeline Rupture [Severity: 🟡 Minor]</w:t>
       </w:r>
     </w:p>
     <w:p>
@@ -6155,7 +6464,10 @@
     <w:p/>
     <w:p>
       <w:r>
-        <w:t>Incident Report 105: Gas Pipeline Leak Due to Aging Infrastructure</w:t>
+        <w:rPr>
+          <w:sz w:val="22"/>
+        </w:rPr>
+        <w:t>Incident Report 105: Gas Pipeline Leak Due to Aging Infrastructure [Severity: 🟡 Minor]</w:t>
       </w:r>
     </w:p>
     <w:p>
@@ -6214,7 +6526,10 @@
     <w:p/>
     <w:p>
       <w:r>
-        <w:t>Incident Report 106: Unauthorized Excavation Leads to Pipeline Damage</w:t>
+        <w:rPr>
+          <w:sz w:val="22"/>
+        </w:rPr>
+        <w:t>Incident Report 106: Unauthorized Excavation Leads to Pipeline Damage [Severity: 🟡 Minor]</w:t>
       </w:r>
     </w:p>
     <w:p>
@@ -6273,7 +6588,10 @@
     <w:p/>
     <w:p>
       <w:r>
-        <w:t>Incident Report 107: Fire at Pump Station Due to Electrical Failure</w:t>
+        <w:rPr>
+          <w:sz w:val="22"/>
+        </w:rPr>
+        <w:t>Incident Report 107: Fire at Pump Station Due to Electrical Failure [Severity: 🟠 Moderate]</w:t>
       </w:r>
     </w:p>
     <w:p>
@@ -6332,7 +6650,10 @@
     <w:p/>
     <w:p>
       <w:r>
-        <w:t>Incident Report 108: LPG Pipeline Rupture Due to Soil Erosion</w:t>
+        <w:rPr>
+          <w:sz w:val="22"/>
+        </w:rPr>
+        <w:t>Incident Report 108: LPG Pipeline Rupture Due to Soil Erosion [Severity: 🟡 Minor]</w:t>
       </w:r>
     </w:p>
     <w:p>
@@ -6391,7 +6712,10 @@
     <w:p/>
     <w:p>
       <w:r>
-        <w:t>Incident Report 109: Oil Spill Due to Valve Failure at Storage Facility</w:t>
+        <w:rPr>
+          <w:sz w:val="22"/>
+        </w:rPr>
+        <w:t>Incident Report 109: Oil Spill Due to Valve Failure at Storage Facility [Severity: 🟡 Minor]</w:t>
       </w:r>
     </w:p>
     <w:p>
@@ -6450,7 +6774,10 @@
     <w:p/>
     <w:p>
       <w:r>
-        <w:t>Incident Report 110: Unauthorized Access to Pipeline Facility</w:t>
+        <w:rPr>
+          <w:sz w:val="22"/>
+        </w:rPr>
+        <w:t>Incident Report 110: Unauthorized Access to Pipeline Facility [Severity: 🟡 Minor]</w:t>
       </w:r>
     </w:p>
     <w:p>
@@ -6509,7 +6836,10 @@
     <w:p/>
     <w:p>
       <w:r>
-        <w:t>Incident Report 111: Gas Pipeline Leak Due to External Corrosion</w:t>
+        <w:rPr>
+          <w:sz w:val="22"/>
+        </w:rPr>
+        <w:t>Incident Report 111: Gas Pipeline Leak Due to External Corrosion [Severity: 🟡 Minor]</w:t>
       </w:r>
     </w:p>
     <w:p>
@@ -6568,7 +6898,10 @@
     <w:p/>
     <w:p>
       <w:r>
-        <w:t>Incident Report 112: Diesel Spill Due to Gasket Failure at Pump Station</w:t>
+        <w:rPr>
+          <w:sz w:val="22"/>
+        </w:rPr>
+        <w:t>Incident Report 112: Diesel Spill Due to Gasket Failure at Pump Station [Severity: 🟡 Minor]</w:t>
       </w:r>
     </w:p>
     <w:p>
@@ -6627,7 +6960,10 @@
     <w:p/>
     <w:p>
       <w:r>
-        <w:t>Incident Report 113: Overpressure Event in Natural Gas Pipeline Due to Sensor Malfunction</w:t>
+        <w:rPr>
+          <w:sz w:val="22"/>
+        </w:rPr>
+        <w:t>Incident Report 113: Overpressure Event in Natural Gas Pipeline Due to Sensor Malfunction [Severity: 🟡 Minor]</w:t>
       </w:r>
     </w:p>
     <w:p>
@@ -6686,7 +7022,10 @@
     <w:p/>
     <w:p>
       <w:r>
-        <w:t>Incident Report 114: Crude Oil Pipeline Leak Due to Ground Movement</w:t>
+        <w:rPr>
+          <w:sz w:val="22"/>
+        </w:rPr>
+        <w:t>Incident Report 114: Crude Oil Pipeline Leak Due to Ground Movement [Severity: ⚪ Near Miss / No Impact]</w:t>
       </w:r>
     </w:p>
     <w:p>
@@ -6745,7 +7084,10 @@
     <w:p/>
     <w:p>
       <w:r>
-        <w:t>Incident Report 115: Fire at Compressor Station Due to Electrical Failure</w:t>
+        <w:rPr>
+          <w:sz w:val="22"/>
+        </w:rPr>
+        <w:t>Incident Report 115: Fire at Compressor Station Due to Electrical Failure [Severity: 🟠 Moderate]</w:t>
       </w:r>
     </w:p>
     <w:p>
@@ -6804,7 +7146,10 @@
     <w:p/>
     <w:p>
       <w:r>
-        <w:t>Incident Report 116: Unauthorized Third-Party Digging Near Gas Pipeline</w:t>
+        <w:rPr>
+          <w:sz w:val="22"/>
+        </w:rPr>
+        <w:t>Incident Report 116: Unauthorized Third-Party Digging Near Gas Pipeline [Severity: 🟡 Minor]</w:t>
       </w:r>
     </w:p>
     <w:p>
@@ -6863,7 +7208,10 @@
     <w:p/>
     <w:p>
       <w:r>
-        <w:t>Incident Report 117: Lightning Strike Ignites Gas Vent Stack at Processing Plant</w:t>
+        <w:rPr>
+          <w:sz w:val="22"/>
+        </w:rPr>
+        <w:t>Incident Report 117: Lightning Strike Ignites Gas Vent Stack at Processing Plant [Severity: 🟠 Moderate]</w:t>
       </w:r>
     </w:p>
     <w:p>
@@ -6922,7 +7270,10 @@
     <w:p/>
     <w:p>
       <w:r>
-        <w:t>Incident Report 118: Diesel Pipeline Leak Due to Improper Welding Repair</w:t>
+        <w:rPr>
+          <w:sz w:val="22"/>
+        </w:rPr>
+        <w:t>Incident Report 118: Diesel Pipeline Leak Due to Improper Welding Repair [Severity: ⚪ Near Miss / No Impact]</w:t>
       </w:r>
     </w:p>
     <w:p>
@@ -6981,7 +7332,10 @@
     <w:p/>
     <w:p>
       <w:r>
-        <w:t>Incident Report 119: LPG Release Due to Valve Packing Failure</w:t>
+        <w:rPr>
+          <w:sz w:val="22"/>
+        </w:rPr>
+        <w:t>Incident Report 119: LPG Release Due to Valve Packing Failure [Severity: ⚪ Near Miss / No Impact]</w:t>
       </w:r>
     </w:p>
     <w:p>
@@ -7035,7 +7389,10 @@
     <w:p/>
     <w:p>
       <w:r>
-        <w:t>Incident Report 120: Unauthorized Access Attempt at Pipeline Facility</w:t>
+        <w:rPr>
+          <w:sz w:val="22"/>
+        </w:rPr>
+        <w:t>Incident Report 120: Unauthorized Access Attempt at Pipeline Facility [Severity: 🟡 Minor]</w:t>
       </w:r>
     </w:p>
     <w:p>
@@ -7094,7 +7451,10 @@
     <w:p/>
     <w:p>
       <w:r>
-        <w:t>Incident Report 121: Gas Leak at Compressor Station Due to Aging Seals</w:t>
+        <w:rPr>
+          <w:sz w:val="22"/>
+        </w:rPr>
+        <w:t>Incident Report 121: Gas Leak at Compressor Station Due to Aging Seals [Severity: 🟡 Minor]</w:t>
       </w:r>
     </w:p>
     <w:p>
@@ -7153,7 +7513,10 @@
     <w:p/>
     <w:p>
       <w:r>
-        <w:t>Incident Report 122: Crude Oil Pipeline Leak Due to Soil Movement</w:t>
+        <w:rPr>
+          <w:sz w:val="22"/>
+        </w:rPr>
+        <w:t>Incident Report 122: Crude Oil Pipeline Leak Due to Soil Movement [Severity: 🟡 Minor]</w:t>
       </w:r>
     </w:p>
     <w:p>
@@ -7212,7 +7575,10 @@
     <w:p/>
     <w:p>
       <w:r>
-        <w:t>Incident Report 123: LPG Leak from Pump Station Due to Valve Misalignment</w:t>
+        <w:rPr>
+          <w:sz w:val="22"/>
+        </w:rPr>
+        <w:t>Incident Report 123: LPG Leak from Pump Station Due to Valve Misalignment [Severity: 🟡 Minor]</w:t>
       </w:r>
     </w:p>
     <w:p>
@@ -7271,7 +7637,10 @@
     <w:p/>
     <w:p>
       <w:r>
-        <w:t>Incident Report 124: Overpressure Incident in Gas Pipeline Due to Regulator Failure</w:t>
+        <w:rPr>
+          <w:sz w:val="22"/>
+        </w:rPr>
+        <w:t>Incident Report 124: Overpressure Incident in Gas Pipeline Due to Regulator Failure [Severity: 🟡 Minor]</w:t>
       </w:r>
     </w:p>
     <w:p>
@@ -7330,7 +7699,10 @@
     <w:p/>
     <w:p>
       <w:r>
-        <w:t>Incident Report 125: Unauthorized Excavation Near Crude Oil Pipeline</w:t>
+        <w:rPr>
+          <w:sz w:val="22"/>
+        </w:rPr>
+        <w:t>Incident Report 125: Unauthorized Excavation Near Crude Oil Pipeline [Severity: 🟡 Minor]</w:t>
       </w:r>
     </w:p>
     <w:p>
@@ -7389,7 +7761,10 @@
     <w:p/>
     <w:p>
       <w:r>
-        <w:t>Incident Report 126: Diesel Pipeline Leak Due to Aging Infrastructure</w:t>
+        <w:rPr>
+          <w:sz w:val="22"/>
+        </w:rPr>
+        <w:t>Incident Report 126: Diesel Pipeline Leak Due to Aging Infrastructure [Severity: 🟡 Minor]</w:t>
       </w:r>
     </w:p>
     <w:p>
@@ -7448,7 +7823,10 @@
     <w:p/>
     <w:p>
       <w:r>
-        <w:t>Incident Report 127: Fire at Compressor Station Due to Lubricant Overheating</w:t>
+        <w:rPr>
+          <w:sz w:val="22"/>
+        </w:rPr>
+        <w:t>Incident Report 127: Fire at Compressor Station Due to Lubricant Overheating [Severity: 🟠 Moderate]</w:t>
       </w:r>
     </w:p>
     <w:p>
@@ -7507,7 +7885,10 @@
     <w:p/>
     <w:p>
       <w:r>
-        <w:t>Incident Report 128: Jet Fuel Spill Due to Faulty Hose Coupling</w:t>
+        <w:rPr>
+          <w:sz w:val="22"/>
+        </w:rPr>
+        <w:t>Incident Report 128: Jet Fuel Spill Due to Faulty Hose Coupling [Severity: ⚪ Near Miss / No Impact]</w:t>
       </w:r>
     </w:p>
     <w:p>
@@ -7566,7 +7947,10 @@
     <w:p/>
     <w:p>
       <w:r>
-        <w:t>Incident Report 129: Gas Pipeline Rupture Due to Excavation Damage</w:t>
+        <w:rPr>
+          <w:sz w:val="22"/>
+        </w:rPr>
+        <w:t>Incident Report 129: Gas Pipeline Rupture Due to Excavation Damage [Severity: 🟡 Minor]</w:t>
       </w:r>
     </w:p>
     <w:p>
@@ -7625,7 +8009,10 @@
     <w:p/>
     <w:p>
       <w:r>
-        <w:t>Incident Report 130: Hydrogen Sulfide Gas Release at Processing Facility</w:t>
+        <w:rPr>
+          <w:sz w:val="22"/>
+        </w:rPr>
+        <w:t>Incident Report 130: Hydrogen Sulfide Gas Release at Processing Facility [Severity: 🟡 Minor]</w:t>
       </w:r>
     </w:p>
     <w:p>
@@ -7684,7 +8071,10 @@
     <w:p/>
     <w:p>
       <w:r>
-        <w:t>Incident Report 131: Gas Leak at Compressor Station Due to Gasket Failure</w:t>
+        <w:rPr>
+          <w:sz w:val="22"/>
+        </w:rPr>
+        <w:t>Incident Report 131: Gas Leak at Compressor Station Due to Gasket Failure [Severity: 🟡 Minor]</w:t>
       </w:r>
     </w:p>
     <w:p>
@@ -7743,7 +8133,10 @@
     <w:p/>
     <w:p>
       <w:r>
-        <w:t>Incident Report 132: Diesel Spill at Pump Station Due to Hose Rupture</w:t>
+        <w:rPr>
+          <w:sz w:val="22"/>
+        </w:rPr>
+        <w:t>Incident Report 132: Diesel Spill at Pump Station Due to Hose Rupture [Severity: 🟡 Minor]</w:t>
       </w:r>
     </w:p>
     <w:p>
@@ -7802,7 +8195,10 @@
     <w:p/>
     <w:p>
       <w:r>
-        <w:t>Incident Report 133: Unauthorized Excavation Damages Oil Pipeline Coating</w:t>
+        <w:rPr>
+          <w:sz w:val="22"/>
+        </w:rPr>
+        <w:t>Incident Report 133: Unauthorized Excavation Damages Oil Pipeline Coating [Severity: 🟡 Minor]</w:t>
       </w:r>
     </w:p>
     <w:p>
@@ -7861,7 +8257,10 @@
     <w:p/>
     <w:p>
       <w:r>
-        <w:t>Incident Report 134: Fire at Compressor Station Due to Turbocharger Failure</w:t>
+        <w:rPr>
+          <w:sz w:val="22"/>
+        </w:rPr>
+        <w:t>Incident Report 134: Fire at Compressor Station Due to Turbocharger Failure [Severity: 🟠 Moderate]</w:t>
       </w:r>
     </w:p>
     <w:p>
@@ -7920,7 +8319,10 @@
     <w:p/>
     <w:p>
       <w:r>
-        <w:t>Incident Report 135: LPG Pipeline Rupture Due to Pressure Spike</w:t>
+        <w:rPr>
+          <w:sz w:val="22"/>
+        </w:rPr>
+        <w:t>Incident Report 135: LPG Pipeline Rupture Due to Pressure Spike [Severity: 🟡 Minor]</w:t>
       </w:r>
     </w:p>
     <w:p>
@@ -7979,7 +8381,10 @@
     <w:p/>
     <w:p>
       <w:r>
-        <w:t>Incident Report 136: Oil Pipeline Leak Due to Ground Shifting</w:t>
+        <w:rPr>
+          <w:sz w:val="22"/>
+        </w:rPr>
+        <w:t>Incident Report 136: Oil Pipeline Leak Due to Ground Shifting [Severity: 🟡 Minor]</w:t>
       </w:r>
     </w:p>
     <w:p>
@@ -8038,7 +8443,10 @@
     <w:p/>
     <w:p>
       <w:r>
-        <w:t>Incident Report 137: Overpressure Event in Gas Transmission System</w:t>
+        <w:rPr>
+          <w:sz w:val="22"/>
+        </w:rPr>
+        <w:t>Incident Report 137: Overpressure Event in Gas Transmission System [Severity: 🟡 Minor]</w:t>
       </w:r>
     </w:p>
     <w:p>
@@ -8097,7 +8505,10 @@
     <w:p/>
     <w:p>
       <w:r>
-        <w:t>Incident Report 138: Unauthorized Access to Pipeline Facility</w:t>
+        <w:rPr>
+          <w:sz w:val="22"/>
+        </w:rPr>
+        <w:t>Incident Report 138: Unauthorized Access to Pipeline Facility [Severity: 🟡 Minor]</w:t>
       </w:r>
     </w:p>
     <w:p>
@@ -8156,7 +8567,10 @@
     <w:p/>
     <w:p>
       <w:r>
-        <w:t>Incident Report 139: Gas Leak from Underground Storage Facility Due to Seal Failure</w:t>
+        <w:rPr>
+          <w:sz w:val="22"/>
+        </w:rPr>
+        <w:t>Incident Report 139: Gas Leak from Underground Storage Facility Due to Seal Failure [Severity: 🟡 Minor]</w:t>
       </w:r>
     </w:p>
     <w:p>
@@ -8215,7 +8629,10 @@
     <w:p/>
     <w:p>
       <w:r>
-        <w:t>Incident Report 140: Crude Oil Spill Due to Faulty Pump Seal at Transfer Station</w:t>
+        <w:rPr>
+          <w:sz w:val="22"/>
+        </w:rPr>
+        <w:t>Incident Report 140: Crude Oil Spill Due to Faulty Pump Seal at Transfer Station [Severity: 🟡 Minor]</w:t>
       </w:r>
     </w:p>
     <w:p>
@@ -8274,7 +8691,10 @@
     <w:p/>
     <w:p>
       <w:r>
-        <w:t>Incident Report 141: Gas Leak at Compressor Station Due to Equipment Failure</w:t>
+        <w:rPr>
+          <w:sz w:val="22"/>
+        </w:rPr>
+        <w:t>Incident Report 141: Gas Leak at Compressor Station Due to Equipment Failure [Severity: 🟡 Minor]</w:t>
       </w:r>
     </w:p>
     <w:p>
@@ -8333,7 +8753,10 @@
     <w:p/>
     <w:p>
       <w:r>
-        <w:t>Incident Report 142: Diesel Spill Due to Corrosion in Pipeline Segment</w:t>
+        <w:rPr>
+          <w:sz w:val="22"/>
+        </w:rPr>
+        <w:t>Incident Report 142: Diesel Spill Due to Corrosion in Pipeline Segment [Severity: ⚪ Near Miss / No Impact]</w:t>
       </w:r>
     </w:p>
     <w:p>
@@ -8392,7 +8815,10 @@
     <w:p/>
     <w:p>
       <w:r>
-        <w:t>Incident Report 143: Overpressure Event in Crude Oil Pipeline Due to Sensor Malfunction</w:t>
+        <w:rPr>
+          <w:sz w:val="22"/>
+        </w:rPr>
+        <w:t>Incident Report 143: Overpressure Event in Crude Oil Pipeline Due to Sensor Malfunction [Severity: 🟡 Minor]</w:t>
       </w:r>
     </w:p>
     <w:p>
@@ -8451,7 +8877,10 @@
     <w:p/>
     <w:p>
       <w:r>
-        <w:t>Incident Report 144: Unauthorized Excavation Near Natural Gas Pipeline</w:t>
+        <w:rPr>
+          <w:sz w:val="22"/>
+        </w:rPr>
+        <w:t>Incident Report 144: Unauthorized Excavation Near Natural Gas Pipeline [Severity: 🟡 Minor]</w:t>
       </w:r>
     </w:p>
     <w:p>
@@ -8510,7 +8939,10 @@
     <w:p/>
     <w:p>
       <w:r>
-        <w:t>Incident Report 145: Fire at Gas Processing Facility Due to Electrical Malfunction</w:t>
+        <w:rPr>
+          <w:sz w:val="22"/>
+        </w:rPr>
+        <w:t>Incident Report 145: Fire at Gas Processing Facility Due to Electrical Malfunction [Severity: 🟠 Moderate]</w:t>
       </w:r>
     </w:p>
     <w:p>
@@ -8569,7 +9001,10 @@
     <w:p/>
     <w:p>
       <w:r>
-        <w:t>Incident Report 146: Gas Leak from Underground Pipeline Due to Tree Root Intrusion</w:t>
+        <w:rPr>
+          <w:sz w:val="22"/>
+        </w:rPr>
+        <w:t>Incident Report 146: Gas Leak from Underground Pipeline Due to Tree Root Intrusion [Severity: 🟡 Minor]</w:t>
       </w:r>
     </w:p>
     <w:p>
@@ -8628,7 +9063,10 @@
     <w:p/>
     <w:p>
       <w:r>
-        <w:t>Incident Report 147: LPG Pipeline Leak Due to Improper Weld Repair</w:t>
+        <w:rPr>
+          <w:sz w:val="22"/>
+        </w:rPr>
+        <w:t>Incident Report 147: LPG Pipeline Leak Due to Improper Weld Repair [Severity: ⚪ Near Miss / No Impact]</w:t>
       </w:r>
     </w:p>
     <w:p>
@@ -8687,7 +9125,10 @@
     <w:p/>
     <w:p>
       <w:r>
-        <w:t>Incident Report 148: Lightning Strike Causes Fire at Oil Storage Tank</w:t>
+        <w:rPr>
+          <w:sz w:val="22"/>
+        </w:rPr>
+        <w:t>Incident Report 148: Lightning Strike Causes Fire at Oil Storage Tank [Severity: 🟠 Moderate]</w:t>
       </w:r>
     </w:p>
     <w:p>
@@ -8746,7 +9187,10 @@
     <w:p/>
     <w:p>
       <w:r>
-        <w:t>Incident Report 149: Crude Oil Pipeline Spill Due to Structural Fatigue</w:t>
+        <w:rPr>
+          <w:sz w:val="22"/>
+        </w:rPr>
+        <w:t>Incident Report 149: Crude Oil Pipeline Spill Due to Structural Fatigue [Severity: 🟡 Minor]</w:t>
       </w:r>
     </w:p>
     <w:p>
@@ -8805,7 +9249,10 @@
     <w:p/>
     <w:p>
       <w:r>
-        <w:t>Incident Report 150: Hydrogen Sulfide Gas Release at Refinery Facility</w:t>
+        <w:rPr>
+          <w:sz w:val="22"/>
+        </w:rPr>
+        <w:t>Incident Report 150: Hydrogen Sulfide Gas Release at Refinery Facility [Severity: 🟡 Minor]</w:t>
       </w:r>
     </w:p>
     <w:p>
@@ -8864,7 +9311,10 @@
     <w:p/>
     <w:p>
       <w:r>
-        <w:t>Incident Report 151: Gas Pipeline Leak Due to Improperly Seated Valve</w:t>
+        <w:rPr>
+          <w:sz w:val="22"/>
+        </w:rPr>
+        <w:t>Incident Report 151: Gas Pipeline Leak Due to Improperly Seated Valve [Severity: ⚪ Near Miss / No Impact]</w:t>
       </w:r>
     </w:p>
     <w:p>
@@ -8923,7 +9373,10 @@
     <w:p/>
     <w:p>
       <w:r>
-        <w:t>Incident Report 152: Diesel Spill at Pump Station Due to Overfilling</w:t>
+        <w:rPr>
+          <w:sz w:val="22"/>
+        </w:rPr>
+        <w:t>Incident Report 152: Diesel Spill at Pump Station Due to Overfilling [Severity: 🟡 Minor]</w:t>
       </w:r>
     </w:p>
     <w:p>
@@ -8982,7 +9435,10 @@
     <w:p/>
     <w:p>
       <w:r>
-        <w:t>Incident Report 153: Unauthorized Excavation Damages Natural Gas Pipeline Coating</w:t>
+        <w:rPr>
+          <w:sz w:val="22"/>
+        </w:rPr>
+        <w:t>Incident Report 153: Unauthorized Excavation Damages Natural Gas Pipeline Coating [Severity: 🟡 Minor]</w:t>
       </w:r>
     </w:p>
     <w:p>
@@ -9041,7 +9497,10 @@
     <w:p/>
     <w:p>
       <w:r>
-        <w:t>Incident Report 154: Fire at Compressor Station Due to Control Panel Short Circuit</w:t>
+        <w:rPr>
+          <w:sz w:val="22"/>
+        </w:rPr>
+        <w:t>Incident Report 154: Fire at Compressor Station Due to Control Panel Short Circuit [Severity: 🟠 Moderate]</w:t>
       </w:r>
     </w:p>
     <w:p>
@@ -9100,7 +9559,10 @@
     <w:p/>
     <w:p>
       <w:r>
-        <w:t>Incident Report 155: LPG Pipeline Rupture Due to High Internal Pressure</w:t>
+        <w:rPr>
+          <w:sz w:val="22"/>
+        </w:rPr>
+        <w:t>Incident Report 155: LPG Pipeline Rupture Due to High Internal Pressure [Severity: 🟡 Minor]</w:t>
       </w:r>
     </w:p>
     <w:p>
@@ -9159,7 +9621,10 @@
     <w:p/>
     <w:p>
       <w:r>
-        <w:t>Incident Report 156: Oil Pipeline Leak Due to Mechanical Failure in Pump System</w:t>
+        <w:rPr>
+          <w:sz w:val="22"/>
+        </w:rPr>
+        <w:t>Incident Report 156: Oil Pipeline Leak Due to Mechanical Failure in Pump System [Severity: 🟡 Minor]</w:t>
       </w:r>
     </w:p>
     <w:p>
@@ -9218,7 +9683,10 @@
     <w:p/>
     <w:p>
       <w:r>
-        <w:t>Incident Report 157: Overpressure Event in Gas Pipeline Due to Software Glitch</w:t>
+        <w:rPr>
+          <w:sz w:val="22"/>
+        </w:rPr>
+        <w:t>Incident Report 157: Overpressure Event in Gas Pipeline Due to Software Glitch [Severity: 🟡 Minor]</w:t>
       </w:r>
     </w:p>
     <w:p>
@@ -9277,7 +9745,10 @@
     <w:p/>
     <w:p>
       <w:r>
-        <w:t>Incident Report 158: Lightning Strike at Pump Station Causes Minor Fire</w:t>
+        <w:rPr>
+          <w:sz w:val="22"/>
+        </w:rPr>
+        <w:t>Incident Report 158: Lightning Strike at Pump Station Causes Minor Fire [Severity: 🟠 Moderate]</w:t>
       </w:r>
     </w:p>
     <w:p>
@@ -9336,7 +9807,10 @@
     <w:p/>
     <w:p>
       <w:r>
-        <w:t>Incident Report 159: Crude Oil Spill Due to Human Error in Transfer Operations</w:t>
+        <w:rPr>
+          <w:sz w:val="22"/>
+        </w:rPr>
+        <w:t>Incident Report 159: Crude Oil Spill Due to Human Error in Transfer Operations [Severity: 🟡 Minor]</w:t>
       </w:r>
     </w:p>
     <w:p>
@@ -9395,7 +9869,10 @@
     <w:p/>
     <w:p>
       <w:r>
-        <w:t>Incident Report 160: Hydrogen Sulfide Gas Release at Processing Facility</w:t>
+        <w:rPr>
+          <w:sz w:val="22"/>
+        </w:rPr>
+        <w:t>Incident Report 160: Hydrogen Sulfide Gas Release at Processing Facility [Severity: 🟡 Minor]</w:t>
       </w:r>
     </w:p>
     <w:p>
@@ -9454,7 +9931,10 @@
     <w:p/>
     <w:p>
       <w:r>
-        <w:t>Incident Report 161: Gas Pipeline Leak Due to Pipe Seam Failure</w:t>
+        <w:rPr>
+          <w:sz w:val="22"/>
+        </w:rPr>
+        <w:t>Incident Report 161: Gas Pipeline Leak Due to Pipe Seam Failure [Severity: ⚪ Near Miss / No Impact]</w:t>
       </w:r>
     </w:p>
     <w:p>
@@ -9513,7 +9993,10 @@
     <w:p/>
     <w:p>
       <w:r>
-        <w:t>Incident Report 162: Diesel Spill at Storage Facility Due to Hose Rupture</w:t>
+        <w:rPr>
+          <w:sz w:val="22"/>
+        </w:rPr>
+        <w:t>Incident Report 162: Diesel Spill at Storage Facility Due to Hose Rupture [Severity: 🟡 Minor]</w:t>
       </w:r>
     </w:p>
     <w:p>
@@ -9572,7 +10055,10 @@
     <w:p/>
     <w:p>
       <w:r>
-        <w:t>Incident Report 163: Unauthorized Excavation Near Crude Oil Pipeline</w:t>
+        <w:rPr>
+          <w:sz w:val="22"/>
+        </w:rPr>
+        <w:t>Incident Report 163: Unauthorized Excavation Near Crude Oil Pipeline [Severity: 🟡 Minor]</w:t>
       </w:r>
     </w:p>
     <w:p>
@@ -9631,7 +10117,10 @@
     <w:p/>
     <w:p>
       <w:r>
-        <w:t>Incident Report 164: Fire at Gas Compressor Station Due to Lubrication System Failure</w:t>
+        <w:rPr>
+          <w:sz w:val="22"/>
+        </w:rPr>
+        <w:t>Incident Report 164: Fire at Gas Compressor Station Due to Lubrication System Failure [Severity: 🟠 Moderate]</w:t>
       </w:r>
     </w:p>
     <w:p>
@@ -9690,7 +10179,10 @@
     <w:p/>
     <w:p>
       <w:r>
-        <w:t>Incident Report 165: LPG Pipeline Rupture Due to Temperature Fluctuations</w:t>
+        <w:rPr>
+          <w:sz w:val="22"/>
+        </w:rPr>
+        <w:t>Incident Report 165: LPG Pipeline Rupture Due to Temperature Fluctuations [Severity: 🟡 Minor]</w:t>
       </w:r>
     </w:p>
     <w:p>
@@ -9749,7 +10241,10 @@
     <w:p/>
     <w:p>
       <w:r>
-        <w:t>Incident Report 166: Oil Spill Due to Structural Fatigue in Storage Tank</w:t>
+        <w:rPr>
+          <w:sz w:val="22"/>
+        </w:rPr>
+        <w:t>Incident Report 166: Oil Spill Due to Structural Fatigue in Storage Tank [Severity: 🟡 Minor]</w:t>
       </w:r>
     </w:p>
     <w:p>
@@ -9808,7 +10303,10 @@
     <w:p/>
     <w:p>
       <w:r>
-        <w:t>Incident Report 167: Overpressure Incident in Gas Pipeline Due to SCADA Malfunction</w:t>
+        <w:rPr>
+          <w:sz w:val="22"/>
+        </w:rPr>
+        <w:t>Incident Report 167: Overpressure Incident in Gas Pipeline Due to SCADA Malfunction [Severity: 🟡 Minor]</w:t>
       </w:r>
     </w:p>
     <w:p>
@@ -9867,7 +10365,10 @@
     <w:p/>
     <w:p>
       <w:r>
-        <w:t>Incident Report 168: Lightning Strike at Storage Facility Causes Small Fire</w:t>
+        <w:rPr>
+          <w:sz w:val="22"/>
+        </w:rPr>
+        <w:t>Incident Report 168: Lightning Strike at Storage Facility Causes Small Fire [Severity: 🟠 Moderate]</w:t>
       </w:r>
     </w:p>
     <w:p>
@@ -9926,7 +10427,10 @@
     <w:p/>
     <w:p>
       <w:r>
-        <w:t>Incident Report 169: Crude Oil Pipeline Leak Due to Pipeline Age</w:t>
+        <w:rPr>
+          <w:sz w:val="22"/>
+        </w:rPr>
+        <w:t>Incident Report 169: Crude Oil Pipeline Leak Due to Pipeline Age [Severity: ⚪ Near Miss / No Impact]</w:t>
       </w:r>
     </w:p>
     <w:p>
@@ -9985,7 +10489,10 @@
     <w:p/>
     <w:p>
       <w:r>
-        <w:t>Incident Report 170: Hydrogen Sulfide Gas Release at Processing Plant</w:t>
+        <w:rPr>
+          <w:sz w:val="22"/>
+        </w:rPr>
+        <w:t>Incident Report 170: Hydrogen Sulfide Gas Release at Processing Plant [Severity: 🟡 Minor]</w:t>
       </w:r>
     </w:p>
     <w:p>
@@ -10044,7 +10551,10 @@
     <w:p/>
     <w:p>
       <w:r>
-        <w:t>Incident Report 171: Gas Pipeline Leak Due to Improper Welding</w:t>
+        <w:rPr>
+          <w:sz w:val="22"/>
+        </w:rPr>
+        <w:t>Incident Report 171: Gas Pipeline Leak Due to Improper Welding [Severity: 🟡 Minor]</w:t>
       </w:r>
     </w:p>
     <w:p>
@@ -10103,7 +10613,10 @@
     <w:p/>
     <w:p>
       <w:r>
-        <w:t>Incident Report 172: Diesel Spill at Loading Terminal Due to Equipment Malfunction</w:t>
+        <w:rPr>
+          <w:sz w:val="22"/>
+        </w:rPr>
+        <w:t>Incident Report 172: Diesel Spill at Loading Terminal Due to Equipment Malfunction [Severity: 🟡 Minor]</w:t>
       </w:r>
     </w:p>
     <w:p>
@@ -10162,7 +10675,10 @@
     <w:p/>
     <w:p>
       <w:r>
-        <w:t>Incident Report 173: Unauthorized Excavation Near Natural Gas Pipeline</w:t>
+        <w:rPr>
+          <w:sz w:val="22"/>
+        </w:rPr>
+        <w:t>Incident Report 173: Unauthorized Excavation Near Natural Gas Pipeline [Severity: 🟡 Minor]</w:t>
       </w:r>
     </w:p>
     <w:p>
@@ -10221,7 +10737,10 @@
     <w:p/>
     <w:p>
       <w:r>
-        <w:t>Incident Report 174: Fire at Compressor Station Due to Electrical Panel Failure</w:t>
+        <w:rPr>
+          <w:sz w:val="22"/>
+        </w:rPr>
+        <w:t>Incident Report 174: Fire at Compressor Station Due to Electrical Panel Failure [Severity: 🟠 Moderate]</w:t>
       </w:r>
     </w:p>
     <w:p>
@@ -10280,7 +10799,10 @@
     <w:p/>
     <w:p>
       <w:r>
-        <w:t>Incident Report 175: LPG Pipeline Rupture Due to Pressure Regulator Failure</w:t>
+        <w:rPr>
+          <w:sz w:val="22"/>
+        </w:rPr>
+        <w:t>Incident Report 175: LPG Pipeline Rupture Due to Pressure Regulator Failure [Severity: 🟡 Minor]</w:t>
       </w:r>
     </w:p>
     <w:p>
@@ -10339,7 +10861,10 @@
     <w:p/>
     <w:p>
       <w:r>
-        <w:t>Incident Report 176: Oil Pipeline Leak Due to Pipe Fatigue</w:t>
+        <w:rPr>
+          <w:sz w:val="22"/>
+        </w:rPr>
+        <w:t>Incident Report 176: Oil Pipeline Leak Due to Pipe Fatigue [Severity: 🟡 Minor]</w:t>
       </w:r>
     </w:p>
     <w:p>
@@ -10398,7 +10923,10 @@
     <w:p/>
     <w:p>
       <w:r>
-        <w:t>Incident Report 177: Overpressure Incident in Gas Pipeline Due to Software Glitch</w:t>
+        <w:rPr>
+          <w:sz w:val="22"/>
+        </w:rPr>
+        <w:t>Incident Report 177: Overpressure Incident in Gas Pipeline Due to Software Glitch [Severity: 🟡 Minor]</w:t>
       </w:r>
     </w:p>
     <w:p>
@@ -10457,7 +10985,10 @@
     <w:p/>
     <w:p>
       <w:r>
-        <w:t>Incident Report 178: Lightning Strike Causes Fire at Crude Oil Storage Facility</w:t>
+        <w:rPr>
+          <w:sz w:val="22"/>
+        </w:rPr>
+        <w:t>Incident Report 178: Lightning Strike Causes Fire at Crude Oil Storage Facility [Severity: 🟠 Moderate]</w:t>
       </w:r>
     </w:p>
     <w:p>
@@ -10516,7 +11047,10 @@
     <w:p/>
     <w:p>
       <w:r>
-        <w:t>Incident Report 179: Crude Oil Pipeline Leak Due to Improperly Seated Gasket</w:t>
+        <w:rPr>
+          <w:sz w:val="22"/>
+        </w:rPr>
+        <w:t>Incident Report 179: Crude Oil Pipeline Leak Due to Improperly Seated Gasket [Severity: ⚪ Near Miss / No Impact]</w:t>
       </w:r>
     </w:p>
     <w:p>
@@ -10575,7 +11109,10 @@
     <w:p/>
     <w:p>
       <w:r>
-        <w:t>Incident Report 180: Hydrogen Sulfide Gas Release at Refinery</w:t>
+        <w:rPr>
+          <w:sz w:val="22"/>
+        </w:rPr>
+        <w:t>Incident Report 180: Hydrogen Sulfide Gas Release at Refinery [Severity: 🟡 Minor]</w:t>
       </w:r>
     </w:p>
     <w:p>
@@ -10634,7 +11171,10 @@
     <w:p/>
     <w:p>
       <w:r>
-        <w:t>Incident Report 181: Gas Pipeline Leak Due to Frost Heave Damage</w:t>
+        <w:rPr>
+          <w:sz w:val="22"/>
+        </w:rPr>
+        <w:t>Incident Report 181: Gas Pipeline Leak Due to Frost Heave Damage [Severity: 🟡 Minor]</w:t>
       </w:r>
     </w:p>
     <w:p>
@@ -10693,7 +11233,10 @@
     <w:p/>
     <w:p>
       <w:r>
-        <w:t>Incident Report 182: Diesel Spill at Pump Station Due to Valve Malfunction</w:t>
+        <w:rPr>
+          <w:sz w:val="22"/>
+        </w:rPr>
+        <w:t>Incident Report 182: Diesel Spill at Pump Station Due to Valve Malfunction [Severity: 🟡 Minor]</w:t>
       </w:r>
     </w:p>
     <w:p>
@@ -10752,7 +11295,10 @@
     <w:p/>
     <w:p>
       <w:r>
-        <w:t>Incident Report 183: Unauthorized Excavation Damages Gas Pipeline Coating</w:t>
+        <w:rPr>
+          <w:sz w:val="22"/>
+        </w:rPr>
+        <w:t>Incident Report 183: Unauthorized Excavation Damages Gas Pipeline Coating [Severity: 🟡 Minor]</w:t>
       </w:r>
     </w:p>
     <w:p>
@@ -10811,7 +11357,10 @@
     <w:p/>
     <w:p>
       <w:r>
-        <w:t>Incident Report 184: Fire at Gas Processing Facility Due to Flammable Vapor Ignition</w:t>
+        <w:rPr>
+          <w:sz w:val="22"/>
+        </w:rPr>
+        <w:t>Incident Report 184: Fire at Gas Processing Facility Due to Flammable Vapor Ignition [Severity: 🟠 Moderate]</w:t>
       </w:r>
     </w:p>
     <w:p>
@@ -10870,7 +11419,10 @@
     <w:p/>
     <w:p>
       <w:r>
-        <w:t>Incident Report 185: LPG Pipeline Rupture Due to Metal Fatigue</w:t>
+        <w:rPr>
+          <w:sz w:val="22"/>
+        </w:rPr>
+        <w:t>Incident Report 185: LPG Pipeline Rupture Due to Metal Fatigue [Severity: 🟡 Minor]</w:t>
       </w:r>
     </w:p>
     <w:p>
@@ -10929,7 +11481,10 @@
     <w:p/>
     <w:p>
       <w:r>
-        <w:t>Incident Report 186: Oil Pipeline Leak Due to Improperly Sealed Flange</w:t>
+        <w:rPr>
+          <w:sz w:val="22"/>
+        </w:rPr>
+        <w:t>Incident Report 186: Oil Pipeline Leak Due to Improperly Sealed Flange [Severity: 🟡 Minor]</w:t>
       </w:r>
     </w:p>
     <w:p>
@@ -10988,7 +11543,10 @@
     <w:p/>
     <w:p>
       <w:r>
-        <w:t>Incident Report 187: Overpressure Incident in Gas Pipeline Due to Blocked Relief Valve</w:t>
+        <w:rPr>
+          <w:sz w:val="22"/>
+        </w:rPr>
+        <w:t>Incident Report 187: Overpressure Incident in Gas Pipeline Due to Blocked Relief Valve [Severity: 🟡 Minor]</w:t>
       </w:r>
     </w:p>
     <w:p>
@@ -11047,7 +11605,10 @@
     <w:p/>
     <w:p>
       <w:r>
-        <w:t>Incident Report 188: Lightning Strike at Storage Tank Causes Fire</w:t>
+        <w:rPr>
+          <w:sz w:val="22"/>
+        </w:rPr>
+        <w:t>Incident Report 188: Lightning Strike at Storage Tank Causes Fire [Severity: 🟠 Moderate]</w:t>
       </w:r>
     </w:p>
     <w:p>
@@ -11106,7 +11667,10 @@
     <w:p/>
     <w:p>
       <w:r>
-        <w:t>Incident Report 189: Crude Oil Pipeline Leak Due to Aging Infrastructure</w:t>
+        <w:rPr>
+          <w:sz w:val="22"/>
+        </w:rPr>
+        <w:t>Incident Report 189: Crude Oil Pipeline Leak Due to Aging Infrastructure [Severity: ⚪ Near Miss / No Impact]</w:t>
       </w:r>
     </w:p>
     <w:p>
@@ -11165,7 +11729,10 @@
     <w:p/>
     <w:p>
       <w:r>
-        <w:t>Incident Report 190: Hydrogen Sulfide Gas Release at Refinery Due to Valve Malfunction</w:t>
+        <w:rPr>
+          <w:sz w:val="22"/>
+        </w:rPr>
+        <w:t>Incident Report 190: Hydrogen Sulfide Gas Release at Refinery Due to Valve Malfunction [Severity: 🟡 Minor]</w:t>
       </w:r>
     </w:p>
     <w:p>
@@ -11225,7 +11792,10 @@
     <w:p/>
     <w:p>
       <w:r>
-        <w:t>Incident Report 191: Gas Pipeline Leak Due to External Corrosion</w:t>
+        <w:rPr>
+          <w:sz w:val="22"/>
+        </w:rPr>
+        <w:t>Incident Report 191: Gas Pipeline Leak Due to External Corrosion [Severity: 🟡 Minor]</w:t>
       </w:r>
     </w:p>
     <w:p>
@@ -11284,7 +11854,10 @@
     <w:p/>
     <w:p>
       <w:r>
-        <w:t>Incident Report 192: Diesel Spill Due to Human Error in Transfer Operation</w:t>
+        <w:rPr>
+          <w:sz w:val="22"/>
+        </w:rPr>
+        <w:t>Incident Report 192: Diesel Spill Due to Human Error in Transfer Operation [Severity: 🟡 Minor]</w:t>
       </w:r>
     </w:p>
     <w:p>
@@ -11343,7 +11916,10 @@
     <w:p/>
     <w:p>
       <w:r>
-        <w:t>Incident Report 193: Unauthorized Excavation Near High-Pressure Gas Pipeline</w:t>
+        <w:rPr>
+          <w:sz w:val="22"/>
+        </w:rPr>
+        <w:t>Incident Report 193: Unauthorized Excavation Near High-Pressure Gas Pipeline [Severity: 🟡 Minor]</w:t>
       </w:r>
     </w:p>
     <w:p>
@@ -11402,7 +11978,10 @@
     <w:p/>
     <w:p>
       <w:r>
-        <w:t>Incident Report 194: Fire at Pump Station Due to Electrical Short</w:t>
+        <w:rPr>
+          <w:sz w:val="22"/>
+        </w:rPr>
+        <w:t>Incident Report 194: Fire at Pump Station Due to Electrical Short [Severity: 🟠 Moderate]</w:t>
       </w:r>
     </w:p>
     <w:p>
@@ -11461,7 +12040,10 @@
     <w:p/>
     <w:p>
       <w:r>
-        <w:t>Incident Report 195: LPG Pipeline Leak Due to Improper Weld Repair</w:t>
+        <w:rPr>
+          <w:sz w:val="22"/>
+        </w:rPr>
+        <w:t>Incident Report 195: LPG Pipeline Leak Due to Improper Weld Repair [Severity: 🟡 Minor]</w:t>
       </w:r>
     </w:p>
     <w:p>
@@ -11520,7 +12102,10 @@
     <w:p/>
     <w:p>
       <w:r>
-        <w:t>Incident Report 196: Oil Pipeline Leak Due to Earthquake-Induced Stress Fracture</w:t>
+        <w:rPr>
+          <w:sz w:val="22"/>
+        </w:rPr>
+        <w:t>Incident Report 196: Oil Pipeline Leak Due to Earthquake-Induced Stress Fracture [Severity: 🟡 Minor]</w:t>
       </w:r>
     </w:p>
     <w:p>
@@ -11579,7 +12164,10 @@
     <w:p/>
     <w:p>
       <w:r>
-        <w:t>Incident Report 197: Overpressure Event in Gas Pipeline Due to Blocked Vent Line</w:t>
+        <w:rPr>
+          <w:sz w:val="22"/>
+        </w:rPr>
+        <w:t>Incident Report 197: Overpressure Event in Gas Pipeline Due to Blocked Vent Line [Severity: 🟡 Minor]</w:t>
       </w:r>
     </w:p>
     <w:p>
@@ -11638,7 +12226,10 @@
     <w:p/>
     <w:p>
       <w:r>
-        <w:t>Incident Report 198: Lightning Strike Causes Fire at Refinery Storage Tank</w:t>
+        <w:rPr>
+          <w:sz w:val="22"/>
+        </w:rPr>
+        <w:t>Incident Report 198: Lightning Strike Causes Fire at Refinery Storage Tank [Severity: 🟠 Moderate]</w:t>
       </w:r>
     </w:p>
     <w:p>
@@ -11697,7 +12288,10 @@
     <w:p/>
     <w:p>
       <w:r>
-        <w:t>Incident Report 199: Crude Oil Pipeline Leak Due to Corrosion</w:t>
+        <w:rPr>
+          <w:sz w:val="22"/>
+        </w:rPr>
+        <w:t>Incident Report 199: Crude Oil Pipeline Leak Due to Corrosion [Severity: 🟡 Minor]</w:t>
       </w:r>
     </w:p>
     <w:p>
@@ -11756,7 +12350,10 @@
     <w:p/>
     <w:p>
       <w:r>
-        <w:t>Incident Report 200: Hydrogen Sulfide Gas Release Due to Valve Failure</w:t>
+        <w:rPr>
+          <w:sz w:val="22"/>
+        </w:rPr>
+        <w:t>Incident Report 200: Hydrogen Sulfide Gas Release Due to Valve Failure [Severity: 🟡 Minor]</w:t>
       </w:r>
     </w:p>
     <w:p>

</xml_diff>